<commit_message>
synce screen + test
</commit_message>
<xml_diff>
--- a/00 - outline.docx
+++ b/00 - outline.docx
@@ -358,6 +358,18 @@
         </w:rPr>
         <w:t xml:space="preserve">Remove / fill in missing values </w:t>
       </w:r>
+      <w:r>
+        <w:rPr>
+          <w:lang w:val="en-AU"/>
+        </w:rPr>
+        <w:sym w:font="Wingdings" w:char="F0E0"/>
+      </w:r>
+      <w:r>
+        <w:rPr>
+          <w:lang w:val="en-AU"/>
+        </w:rPr>
+        <w:t xml:space="preserve"> DONE </w:t>
+      </w:r>
     </w:p>
     <w:p>
       <w:pPr>
@@ -391,6 +403,18 @@
         </w:rPr>
         <w:t xml:space="preserve">into bins </w:t>
       </w:r>
+      <w:r>
+        <w:rPr>
+          <w:lang w:val="en-AU"/>
+        </w:rPr>
+        <w:sym w:font="Wingdings" w:char="F0E0"/>
+      </w:r>
+      <w:r>
+        <w:rPr>
+          <w:lang w:val="en-AU"/>
+        </w:rPr>
+        <w:t xml:space="preserve"> DONE</w:t>
+      </w:r>
     </w:p>
     <w:p>
       <w:pPr>
@@ -427,13 +451,6 @@
     <w:p>
       <w:pPr>
         <w:rPr>
-          <w:lang w:val="en-AU"/>
-        </w:rPr>
-      </w:pPr>
-    </w:p>
-    <w:p>
-      <w:pPr>
-        <w:rPr>
           <w:b/>
           <w:lang w:val="en-AU"/>
         </w:rPr>
@@ -477,6 +494,18 @@
         </w:rPr>
         <w:t xml:space="preserve"> </w:t>
       </w:r>
+      <w:r>
+        <w:rPr>
+          <w:lang w:val="en-AU"/>
+        </w:rPr>
+        <w:sym w:font="Wingdings" w:char="F0E0"/>
+      </w:r>
+      <w:r>
+        <w:rPr>
+          <w:lang w:val="en-AU"/>
+        </w:rPr>
+        <w:t xml:space="preserve"> DONE</w:t>
+      </w:r>
     </w:p>
     <w:p>
       <w:pPr>
@@ -509,13 +538,20 @@
         </w:rPr>
         <w:t xml:space="preserve"> </w:t>
       </w:r>
-    </w:p>
-    <w:p>
-      <w:pPr>
-        <w:rPr>
-          <w:lang w:val="en-AU"/>
-        </w:rPr>
-      </w:pPr>
+      <w:r>
+        <w:rPr>
+          <w:lang w:val="en-AU"/>
+        </w:rPr>
+        <w:sym w:font="Wingdings" w:char="F0E0"/>
+      </w:r>
+      <w:r>
+        <w:rPr>
+          <w:lang w:val="en-AU"/>
+        </w:rPr>
+        <w:t xml:space="preserve"> DONE</w:t>
+      </w:r>
+      <w:bookmarkStart w:id="0" w:name="_GoBack"/>
+      <w:bookmarkEnd w:id="0"/>
     </w:p>
     <w:p>
       <w:pPr>
@@ -531,10 +567,156 @@
         </w:rPr>
         <w:t>Results</w:t>
       </w:r>
-    </w:p>
-    <w:p>
-      <w:pPr>
-        <w:rPr>
+      <w:r>
+        <w:rPr>
+          <w:b/>
+          <w:lang w:val="en-AU"/>
+        </w:rPr>
+        <w:t xml:space="preserve"> for each Network</w:t>
+      </w:r>
+    </w:p>
+    <w:p>
+      <w:pPr>
+        <w:pStyle w:val="ListParagraph"/>
+        <w:numPr>
+          <w:ilvl w:val="0"/>
+          <w:numId w:val="5"/>
+        </w:numPr>
+        <w:rPr>
+          <w:lang w:val="en-AU"/>
+        </w:rPr>
+      </w:pPr>
+      <w:r>
+        <w:rPr>
+          <w:lang w:val="en-AU"/>
+        </w:rPr>
+        <w:t xml:space="preserve">Default </w:t>
+      </w:r>
+      <w:r>
+        <w:rPr>
+          <w:lang w:val="en-AU"/>
+        </w:rPr>
+        <w:sym w:font="Wingdings" w:char="F0E0"/>
+      </w:r>
+      <w:r>
+        <w:rPr>
+          <w:lang w:val="en-AU"/>
+        </w:rPr>
+        <w:t xml:space="preserve"> DONE</w:t>
+      </w:r>
+    </w:p>
+    <w:p>
+      <w:pPr>
+        <w:pStyle w:val="ListParagraph"/>
+        <w:numPr>
+          <w:ilvl w:val="0"/>
+          <w:numId w:val="5"/>
+        </w:numPr>
+        <w:rPr>
+          <w:lang w:val="en-AU"/>
+        </w:rPr>
+      </w:pPr>
+      <w:r>
+        <w:rPr>
+          <w:lang w:val="en-AU"/>
+        </w:rPr>
+        <w:t xml:space="preserve">Leave One </w:t>
+      </w:r>
+      <w:r>
+        <w:rPr>
+          <w:lang w:val="en-AU"/>
+        </w:rPr>
+        <w:t>Ou</w:t>
+      </w:r>
+      <w:r>
+        <w:rPr>
+          <w:lang w:val="en-AU"/>
+        </w:rPr>
+        <w:t>t</w:t>
+      </w:r>
+    </w:p>
+    <w:p>
+      <w:pPr>
+        <w:pStyle w:val="ListParagraph"/>
+        <w:numPr>
+          <w:ilvl w:val="0"/>
+          <w:numId w:val="5"/>
+        </w:numPr>
+        <w:rPr>
+          <w:lang w:val="en-AU"/>
+        </w:rPr>
+      </w:pPr>
+      <w:r>
+        <w:rPr>
+          <w:lang w:val="en-AU"/>
+        </w:rPr>
+        <w:t xml:space="preserve">K Fold (10) </w:t>
+      </w:r>
+      <w:r>
+        <w:rPr>
+          <w:lang w:val="en-AU"/>
+        </w:rPr>
+        <w:sym w:font="Wingdings" w:char="F0E0"/>
+      </w:r>
+      <w:r>
+        <w:rPr>
+          <w:lang w:val="en-AU"/>
+        </w:rPr>
+        <w:t xml:space="preserve"> DONE</w:t>
+      </w:r>
+    </w:p>
+    <w:p>
+      <w:pPr>
+        <w:pStyle w:val="ListParagraph"/>
+        <w:numPr>
+          <w:ilvl w:val="0"/>
+          <w:numId w:val="5"/>
+        </w:numPr>
+        <w:rPr>
+          <w:lang w:val="en-AU"/>
+        </w:rPr>
+      </w:pPr>
+      <w:r>
+        <w:rPr>
+          <w:lang w:val="en-AU"/>
+        </w:rPr>
+        <w:t>K Fold (</w:t>
+      </w:r>
+      <w:r>
+        <w:rPr>
+          <w:lang w:val="en-AU"/>
+        </w:rPr>
+        <w:t>2</w:t>
+      </w:r>
+      <w:r>
+        <w:rPr>
+          <w:lang w:val="en-AU"/>
+        </w:rPr>
+        <w:t>0)</w:t>
+      </w:r>
+      <w:r>
+        <w:rPr>
+          <w:lang w:val="en-AU"/>
+        </w:rPr>
+        <w:t xml:space="preserve"> </w:t>
+      </w:r>
+      <w:r>
+        <w:rPr>
+          <w:lang w:val="en-AU"/>
+        </w:rPr>
+        <w:sym w:font="Wingdings" w:char="F0E0"/>
+      </w:r>
+      <w:r>
+        <w:rPr>
+          <w:lang w:val="en-AU"/>
+        </w:rPr>
+        <w:t xml:space="preserve"> DONE</w:t>
+      </w:r>
+    </w:p>
+    <w:p>
+      <w:pPr>
+        <w:rPr>
+          <w:b/>
           <w:lang w:val="en-AU"/>
         </w:rPr>
       </w:pPr>
@@ -576,8 +758,6 @@
           <w:lang w:val="en-AU"/>
         </w:rPr>
       </w:pPr>
-      <w:bookmarkStart w:id="0" w:name="_GoBack"/>
-      <w:bookmarkEnd w:id="0"/>
     </w:p>
     <w:sectPr>
       <w:pgSz w:w="11906" w:h="16838"/>
@@ -772,6 +952,95 @@
     </w:lvl>
   </w:abstractNum>
   <w:abstractNum w:abstractNumId="2" w15:restartNumberingAfterBreak="0">
+    <w:nsid w:val="3CE96E50"/>
+    <w:multiLevelType w:val="hybridMultilevel"/>
+    <w:tmpl w:val="353481AE"/>
+    <w:lvl w:ilvl="0" w:tplc="4809000F">
+      <w:start w:val="1"/>
+      <w:numFmt w:val="decimal"/>
+      <w:lvlText w:val="%1."/>
+      <w:lvlJc w:val="left"/>
+      <w:pPr>
+        <w:ind w:left="720" w:hanging="360"/>
+      </w:pPr>
+      <w:rPr>
+        <w:rFonts w:hint="default"/>
+      </w:rPr>
+    </w:lvl>
+    <w:lvl w:ilvl="1" w:tplc="48090019" w:tentative="1">
+      <w:start w:val="1"/>
+      <w:numFmt w:val="lowerLetter"/>
+      <w:lvlText w:val="%2."/>
+      <w:lvlJc w:val="left"/>
+      <w:pPr>
+        <w:ind w:left="1440" w:hanging="360"/>
+      </w:pPr>
+    </w:lvl>
+    <w:lvl w:ilvl="2" w:tplc="4809001B" w:tentative="1">
+      <w:start w:val="1"/>
+      <w:numFmt w:val="lowerRoman"/>
+      <w:lvlText w:val="%3."/>
+      <w:lvlJc w:val="right"/>
+      <w:pPr>
+        <w:ind w:left="2160" w:hanging="180"/>
+      </w:pPr>
+    </w:lvl>
+    <w:lvl w:ilvl="3" w:tplc="4809000F" w:tentative="1">
+      <w:start w:val="1"/>
+      <w:numFmt w:val="decimal"/>
+      <w:lvlText w:val="%4."/>
+      <w:lvlJc w:val="left"/>
+      <w:pPr>
+        <w:ind w:left="2880" w:hanging="360"/>
+      </w:pPr>
+    </w:lvl>
+    <w:lvl w:ilvl="4" w:tplc="48090019" w:tentative="1">
+      <w:start w:val="1"/>
+      <w:numFmt w:val="lowerLetter"/>
+      <w:lvlText w:val="%5."/>
+      <w:lvlJc w:val="left"/>
+      <w:pPr>
+        <w:ind w:left="3600" w:hanging="360"/>
+      </w:pPr>
+    </w:lvl>
+    <w:lvl w:ilvl="5" w:tplc="4809001B" w:tentative="1">
+      <w:start w:val="1"/>
+      <w:numFmt w:val="lowerRoman"/>
+      <w:lvlText w:val="%6."/>
+      <w:lvlJc w:val="right"/>
+      <w:pPr>
+        <w:ind w:left="4320" w:hanging="180"/>
+      </w:pPr>
+    </w:lvl>
+    <w:lvl w:ilvl="6" w:tplc="4809000F" w:tentative="1">
+      <w:start w:val="1"/>
+      <w:numFmt w:val="decimal"/>
+      <w:lvlText w:val="%7."/>
+      <w:lvlJc w:val="left"/>
+      <w:pPr>
+        <w:ind w:left="5040" w:hanging="360"/>
+      </w:pPr>
+    </w:lvl>
+    <w:lvl w:ilvl="7" w:tplc="48090019" w:tentative="1">
+      <w:start w:val="1"/>
+      <w:numFmt w:val="lowerLetter"/>
+      <w:lvlText w:val="%8."/>
+      <w:lvlJc w:val="left"/>
+      <w:pPr>
+        <w:ind w:left="5760" w:hanging="360"/>
+      </w:pPr>
+    </w:lvl>
+    <w:lvl w:ilvl="8" w:tplc="4809001B" w:tentative="1">
+      <w:start w:val="1"/>
+      <w:numFmt w:val="lowerRoman"/>
+      <w:lvlText w:val="%9."/>
+      <w:lvlJc w:val="right"/>
+      <w:pPr>
+        <w:ind w:left="6480" w:hanging="180"/>
+      </w:pPr>
+    </w:lvl>
+  </w:abstractNum>
+  <w:abstractNum w:abstractNumId="3" w15:restartNumberingAfterBreak="0">
     <w:nsid w:val="4AA567A7"/>
     <w:multiLevelType w:val="hybridMultilevel"/>
     <w:tmpl w:val="74D6AFA0"/>
@@ -858,6 +1127,95 @@
       <w:lvlJc w:val="right"/>
       <w:pPr>
         <w:ind w:left="6840" w:hanging="180"/>
+      </w:pPr>
+    </w:lvl>
+  </w:abstractNum>
+  <w:abstractNum w:abstractNumId="4" w15:restartNumberingAfterBreak="0">
+    <w:nsid w:val="53F825F4"/>
+    <w:multiLevelType w:val="hybridMultilevel"/>
+    <w:tmpl w:val="C5BAFDEC"/>
+    <w:lvl w:ilvl="0" w:tplc="4809000F">
+      <w:start w:val="1"/>
+      <w:numFmt w:val="decimal"/>
+      <w:lvlText w:val="%1."/>
+      <w:lvlJc w:val="left"/>
+      <w:pPr>
+        <w:ind w:left="720" w:hanging="360"/>
+      </w:pPr>
+      <w:rPr>
+        <w:rFonts w:hint="default"/>
+      </w:rPr>
+    </w:lvl>
+    <w:lvl w:ilvl="1" w:tplc="48090019" w:tentative="1">
+      <w:start w:val="1"/>
+      <w:numFmt w:val="lowerLetter"/>
+      <w:lvlText w:val="%2."/>
+      <w:lvlJc w:val="left"/>
+      <w:pPr>
+        <w:ind w:left="1440" w:hanging="360"/>
+      </w:pPr>
+    </w:lvl>
+    <w:lvl w:ilvl="2" w:tplc="4809001B" w:tentative="1">
+      <w:start w:val="1"/>
+      <w:numFmt w:val="lowerRoman"/>
+      <w:lvlText w:val="%3."/>
+      <w:lvlJc w:val="right"/>
+      <w:pPr>
+        <w:ind w:left="2160" w:hanging="180"/>
+      </w:pPr>
+    </w:lvl>
+    <w:lvl w:ilvl="3" w:tplc="4809000F" w:tentative="1">
+      <w:start w:val="1"/>
+      <w:numFmt w:val="decimal"/>
+      <w:lvlText w:val="%4."/>
+      <w:lvlJc w:val="left"/>
+      <w:pPr>
+        <w:ind w:left="2880" w:hanging="360"/>
+      </w:pPr>
+    </w:lvl>
+    <w:lvl w:ilvl="4" w:tplc="48090019" w:tentative="1">
+      <w:start w:val="1"/>
+      <w:numFmt w:val="lowerLetter"/>
+      <w:lvlText w:val="%5."/>
+      <w:lvlJc w:val="left"/>
+      <w:pPr>
+        <w:ind w:left="3600" w:hanging="360"/>
+      </w:pPr>
+    </w:lvl>
+    <w:lvl w:ilvl="5" w:tplc="4809001B" w:tentative="1">
+      <w:start w:val="1"/>
+      <w:numFmt w:val="lowerRoman"/>
+      <w:lvlText w:val="%6."/>
+      <w:lvlJc w:val="right"/>
+      <w:pPr>
+        <w:ind w:left="4320" w:hanging="180"/>
+      </w:pPr>
+    </w:lvl>
+    <w:lvl w:ilvl="6" w:tplc="4809000F" w:tentative="1">
+      <w:start w:val="1"/>
+      <w:numFmt w:val="decimal"/>
+      <w:lvlText w:val="%7."/>
+      <w:lvlJc w:val="left"/>
+      <w:pPr>
+        <w:ind w:left="5040" w:hanging="360"/>
+      </w:pPr>
+    </w:lvl>
+    <w:lvl w:ilvl="7" w:tplc="48090019" w:tentative="1">
+      <w:start w:val="1"/>
+      <w:numFmt w:val="lowerLetter"/>
+      <w:lvlText w:val="%8."/>
+      <w:lvlJc w:val="left"/>
+      <w:pPr>
+        <w:ind w:left="5760" w:hanging="360"/>
+      </w:pPr>
+    </w:lvl>
+    <w:lvl w:ilvl="8" w:tplc="4809001B" w:tentative="1">
+      <w:start w:val="1"/>
+      <w:numFmt w:val="lowerRoman"/>
+      <w:lvlText w:val="%9."/>
+      <w:lvlJc w:val="right"/>
+      <w:pPr>
+        <w:ind w:left="6480" w:hanging="180"/>
       </w:pPr>
     </w:lvl>
   </w:abstractNum>
@@ -865,10 +1223,16 @@
     <w:abstractNumId w:val="1"/>
   </w:num>
   <w:num w:numId="2">
-    <w:abstractNumId w:val="2"/>
+    <w:abstractNumId w:val="3"/>
   </w:num>
   <w:num w:numId="3">
     <w:abstractNumId w:val="0"/>
+  </w:num>
+  <w:num w:numId="4">
+    <w:abstractNumId w:val="4"/>
+  </w:num>
+  <w:num w:numId="5">
+    <w:abstractNumId w:val="2"/>
   </w:num>
 </w:numbering>
 </file>

</xml_diff>